<commit_message>
fix: update missed {{else}} instances and regenerate examples
- Fix 2 nested {{else}} in Demo/Program.cs
- Update documentation in REFACTORING.md and TODO.md
- Regenerate conditionals-template.docx with new syntax
- Update screenshots to reflect {{#else}} syntax
</commit_message>
<xml_diff>
--- a/examples/outputs/conditionals-output.docx
+++ b/examples/outputs/conditionals-output.docx
@@ -18,7 +18,7 @@
     </w:p>
     <w:p>
       <w:r>
-        <w:t xml:space="preserve">Date: 2025-11-20</w:t>
+        <w:t xml:space="preserve">Date: 2025-12-23</w:t>
       </w:r>
     </w:p>
     <w:p>
@@ -109,6 +109,11 @@
         <w:t xml:space="preserve">Gift Message: Happy Birthday! Enjoy your new gadget. Love, John</w:t>
       </w:r>
     </w:p>
+    <w:p>
+      <w:r>
+        <w:t xml:space="preserve">Gift Wrap: Yes</w:t>
+      </w:r>
+    </w:p>
   </w:body>
 </w:document>
 </file>
</xml_diff>

<commit_message>
feat!: change {{else}} to {{#else}} for syntax consistency (#62)
* feat!: change {{else}} to {{#else}} for syntax consistency

BREAKING CHANGE: The else marker syntax has changed from {{else}} to {{#else}}
to be consistent with other control flow markers ({{#if}}, {{#elseif}}, {{#foreach}}).

Existing templates using {{else}} must be updated to {{#else}}.

* fix: update missed {{else}} instances and regenerate examples

- Fix 2 nested {{else}} in Demo/Program.cs
- Update documentation in REFACTORING.md and TODO.md
- Regenerate conditionals-template.docx with new syntax
- Update screenshots to reflect {{#else}} syntax
</commit_message>
<xml_diff>
--- a/examples/outputs/conditionals-output.docx
+++ b/examples/outputs/conditionals-output.docx
@@ -18,7 +18,7 @@
     </w:p>
     <w:p>
       <w:r>
-        <w:t xml:space="preserve">Date: 2025-11-20</w:t>
+        <w:t xml:space="preserve">Date: 2025-12-23</w:t>
       </w:r>
     </w:p>
     <w:p>
@@ -109,6 +109,11 @@
         <w:t xml:space="preserve">Gift Message: Happy Birthday! Enjoy your new gadget. Love, John</w:t>
       </w:r>
     </w:p>
+    <w:p>
+      <w:r>
+        <w:t xml:space="preserve">Gift Wrap: Yes</w:t>
+      </w:r>
+    </w:p>
   </w:body>
 </w:document>
 </file>
</xml_diff>